<commit_message>
Added team meeting discussions and minutes
</commit_message>
<xml_diff>
--- a/GameDesignDocument.docx
+++ b/GameDesignDocument.docx
@@ -35,27 +35,7 @@
           <w:sz w:val="26"/>
           <w:szCs w:val="26"/>
         </w:rPr>
-        <w:t>&lt;</w:t>
-      </w:r>
-      <w:proofErr w:type="gramStart"/>
-      <w:r>
-        <w:rPr>
-          <w:rFonts w:ascii="Trebuchet MS" w:eastAsia="Trebuchet MS" w:hAnsi="Trebuchet MS" w:cs="Trebuchet MS"/>
-          <w:color w:val="666666"/>
-          <w:sz w:val="26"/>
-          <w:szCs w:val="26"/>
-        </w:rPr>
-        <w:t>Your</w:t>
-      </w:r>
-      <w:proofErr w:type="gramEnd"/>
-      <w:r>
-        <w:rPr>
-          <w:rFonts w:ascii="Trebuchet MS" w:eastAsia="Trebuchet MS" w:hAnsi="Trebuchet MS" w:cs="Trebuchet MS"/>
-          <w:color w:val="666666"/>
-          <w:sz w:val="26"/>
-          <w:szCs w:val="26"/>
-        </w:rPr>
-        <w:t xml:space="preserve"> Company Logo Here&gt;</w:t>
+        <w:t>&lt;Your Company Logo Here&gt;</w:t>
       </w:r>
     </w:p>
     <w:p/>
@@ -92,27 +72,7 @@
           <w:sz w:val="26"/>
           <w:szCs w:val="26"/>
         </w:rPr>
-        <w:t>GDD Template Written by: Benjamin “</w:t>
-      </w:r>
-      <w:proofErr w:type="spellStart"/>
-      <w:r>
-        <w:rPr>
-          <w:rFonts w:ascii="Trebuchet MS" w:eastAsia="Trebuchet MS" w:hAnsi="Trebuchet MS" w:cs="Trebuchet MS"/>
-          <w:color w:val="666666"/>
-          <w:sz w:val="26"/>
-          <w:szCs w:val="26"/>
-        </w:rPr>
-        <w:t>HeadClot</w:t>
-      </w:r>
-      <w:proofErr w:type="spellEnd"/>
-      <w:r>
-        <w:rPr>
-          <w:rFonts w:ascii="Trebuchet MS" w:eastAsia="Trebuchet MS" w:hAnsi="Trebuchet MS" w:cs="Trebuchet MS"/>
-          <w:color w:val="666666"/>
-          <w:sz w:val="26"/>
-          <w:szCs w:val="26"/>
-        </w:rPr>
-        <w:t>” Stanley</w:t>
+        <w:t>GDD Template Written by: Benjamin “HeadClot” Stanley</w:t>
       </w:r>
     </w:p>
     <w:p>
@@ -136,19 +96,8 @@
           <w:sz w:val="26"/>
           <w:szCs w:val="26"/>
         </w:rPr>
-        <w:t xml:space="preserve">Special thanks to Alec </w:t>
-      </w:r>
-      <w:proofErr w:type="spellStart"/>
-      <w:r>
-        <w:rPr>
-          <w:rFonts w:ascii="Trebuchet MS" w:eastAsia="Trebuchet MS" w:hAnsi="Trebuchet MS" w:cs="Trebuchet MS"/>
-          <w:color w:val="666666"/>
-          <w:sz w:val="26"/>
-          <w:szCs w:val="26"/>
-        </w:rPr>
-        <w:t>Markarian</w:t>
-      </w:r>
-      <w:proofErr w:type="spellEnd"/>
+        <w:t>Special thanks to Alec Markarian</w:t>
+      </w:r>
     </w:p>
     <w:p>
       <w:pPr>
@@ -166,100 +115,127 @@
     </w:p>
     <w:p/>
     <w:p/>
-    <w:p/>
-    <w:p/>
-    <w:p/>
-    <w:p/>
-    <w:p/>
-    <w:p/>
-    <w:p/>
-    <w:p/>
-    <w:p/>
-    <w:p/>
-    <w:p/>
-    <w:p/>
-    <w:p/>
-    <w:p/>
-    <w:p/>
-    <w:p>
-      <w:pPr>
-        <w:jc w:val="center"/>
-      </w:pPr>
-      <w:r>
-        <w:rPr>
-          <w:rFonts w:ascii="Trebuchet MS" w:eastAsia="Trebuchet MS" w:hAnsi="Trebuchet MS" w:cs="Trebuchet MS"/>
-          <w:color w:val="666666"/>
-          <w:sz w:val="26"/>
-          <w:szCs w:val="26"/>
-        </w:rPr>
-        <w:t xml:space="preserve">License </w:t>
-      </w:r>
-    </w:p>
-    <w:p>
-      <w:r>
-        <w:rPr>
-          <w:rFonts w:ascii="Trebuchet MS" w:eastAsia="Trebuchet MS" w:hAnsi="Trebuchet MS" w:cs="Trebuchet MS"/>
-          <w:color w:val="666666"/>
-          <w:sz w:val="26"/>
-          <w:szCs w:val="26"/>
-        </w:rPr>
-        <w:t xml:space="preserve">If you use this in any of your games. Give credit in the GDD (this document) to Alec </w:t>
-      </w:r>
-      <w:proofErr w:type="spellStart"/>
-      <w:r>
-        <w:rPr>
-          <w:rFonts w:ascii="Trebuchet MS" w:eastAsia="Trebuchet MS" w:hAnsi="Trebuchet MS" w:cs="Trebuchet MS"/>
-          <w:color w:val="666666"/>
-          <w:sz w:val="26"/>
-          <w:szCs w:val="26"/>
-        </w:rPr>
-        <w:t>Markarian</w:t>
-      </w:r>
-      <w:proofErr w:type="spellEnd"/>
-      <w:r>
-        <w:rPr>
-          <w:rFonts w:ascii="Trebuchet MS" w:eastAsia="Trebuchet MS" w:hAnsi="Trebuchet MS" w:cs="Trebuchet MS"/>
-          <w:color w:val="666666"/>
-          <w:sz w:val="26"/>
-          <w:szCs w:val="26"/>
-        </w:rPr>
-        <w:t xml:space="preserve"> and Benjamin Stanley. We did work so you don’t have to.   </w:t>
-      </w:r>
-    </w:p>
-    <w:p/>
-    <w:p>
-      <w:pPr>
-        <w:jc w:val="center"/>
-      </w:pPr>
-      <w:r>
-        <w:rPr>
-          <w:rFonts w:ascii="Trebuchet MS" w:eastAsia="Trebuchet MS" w:hAnsi="Trebuchet MS" w:cs="Trebuchet MS"/>
-          <w:color w:val="666666"/>
-          <w:sz w:val="26"/>
-          <w:szCs w:val="26"/>
-        </w:rPr>
-        <w:t xml:space="preserve">Feel free to Modify, redistribute but </w:t>
-      </w:r>
-      <w:r>
-        <w:rPr>
-          <w:rFonts w:ascii="Trebuchet MS" w:eastAsia="Trebuchet MS" w:hAnsi="Trebuchet MS" w:cs="Trebuchet MS"/>
-          <w:b/>
-          <w:sz w:val="26"/>
-          <w:szCs w:val="26"/>
-        </w:rPr>
-        <w:t>not sell</w:t>
-      </w:r>
-      <w:r>
-        <w:rPr>
-          <w:rFonts w:ascii="Trebuchet MS" w:eastAsia="Trebuchet MS" w:hAnsi="Trebuchet MS" w:cs="Trebuchet MS"/>
-          <w:color w:val="666666"/>
-          <w:sz w:val="26"/>
-          <w:szCs w:val="26"/>
-        </w:rPr>
-        <w:t xml:space="preserve"> this document.</w:t>
+    <w:p>
+      <w:r>
+        <w:rPr>
+          <w:noProof/>
+        </w:rPr>
+        <w:lastRenderedPageBreak/>
+        <w:drawing>
+          <wp:inline distT="0" distB="0" distL="0" distR="0" wp14:anchorId="37A4C7B7" wp14:editId="071D9EC8">
+            <wp:extent cx="5943600" cy="4674235"/>
+            <wp:effectExtent l="0" t="0" r="0" b="0"/>
+            <wp:docPr id="1" name="Picture 1"/>
+            <wp:cNvGraphicFramePr>
+              <a:graphicFrameLocks xmlns:a="http://schemas.openxmlformats.org/drawingml/2006/main" noChangeAspect="1"/>
+            </wp:cNvGraphicFramePr>
+            <a:graphic xmlns:a="http://schemas.openxmlformats.org/drawingml/2006/main">
+              <a:graphicData uri="http://schemas.openxmlformats.org/drawingml/2006/picture">
+                <pic:pic xmlns:pic="http://schemas.openxmlformats.org/drawingml/2006/picture">
+                  <pic:nvPicPr>
+                    <pic:cNvPr id="1" name=""/>
+                    <pic:cNvPicPr/>
+                  </pic:nvPicPr>
+                  <pic:blipFill>
+                    <a:blip r:embed="rId6"/>
+                    <a:stretch>
+                      <a:fillRect/>
+                    </a:stretch>
+                  </pic:blipFill>
+                  <pic:spPr>
+                    <a:xfrm>
+                      <a:off x="0" y="0"/>
+                      <a:ext cx="5943600" cy="4674235"/>
+                    </a:xfrm>
+                    <a:prstGeom prst="rect">
+                      <a:avLst/>
+                    </a:prstGeom>
+                  </pic:spPr>
+                </pic:pic>
+              </a:graphicData>
+            </a:graphic>
+          </wp:inline>
+        </w:drawing>
+      </w:r>
+    </w:p>
+    <w:p/>
+    <w:p/>
+    <w:p/>
+    <w:p/>
+    <w:p>
+      <w:r>
+        <w:t>See WEEK 3 SLIDES for more information</w:t>
       </w:r>
       <w:bookmarkStart w:id="1" w:name="_GoBack"/>
       <w:bookmarkEnd w:id="1"/>
+    </w:p>
+    <w:p/>
+    <w:p/>
+    <w:p/>
+    <w:p/>
+    <w:p/>
+    <w:p/>
+    <w:p/>
+    <w:p/>
+    <w:p/>
+    <w:p>
+      <w:pPr>
+        <w:jc w:val="center"/>
+      </w:pPr>
+      <w:r>
+        <w:rPr>
+          <w:rFonts w:ascii="Trebuchet MS" w:eastAsia="Trebuchet MS" w:hAnsi="Trebuchet MS" w:cs="Trebuchet MS"/>
+          <w:color w:val="666666"/>
+          <w:sz w:val="26"/>
+          <w:szCs w:val="26"/>
+        </w:rPr>
+        <w:t xml:space="preserve">License </w:t>
+      </w:r>
+    </w:p>
+    <w:p>
+      <w:r>
+        <w:rPr>
+          <w:rFonts w:ascii="Trebuchet MS" w:eastAsia="Trebuchet MS" w:hAnsi="Trebuchet MS" w:cs="Trebuchet MS"/>
+          <w:color w:val="666666"/>
+          <w:sz w:val="26"/>
+          <w:szCs w:val="26"/>
+        </w:rPr>
+        <w:t xml:space="preserve">If you use this in any of your games. Give credit in the GDD (this document) to Alec Markarian and Benjamin Stanley. We did work so you don’t have to.   </w:t>
+      </w:r>
+    </w:p>
+    <w:p/>
+    <w:p>
+      <w:pPr>
+        <w:jc w:val="center"/>
+      </w:pPr>
+      <w:r>
+        <w:rPr>
+          <w:rFonts w:ascii="Trebuchet MS" w:eastAsia="Trebuchet MS" w:hAnsi="Trebuchet MS" w:cs="Trebuchet MS"/>
+          <w:color w:val="666666"/>
+          <w:sz w:val="26"/>
+          <w:szCs w:val="26"/>
+        </w:rPr>
+        <w:lastRenderedPageBreak/>
+        <w:t xml:space="preserve">Feel free to Modify, redistribute but </w:t>
+      </w:r>
+      <w:r>
+        <w:rPr>
+          <w:rFonts w:ascii="Trebuchet MS" w:eastAsia="Trebuchet MS" w:hAnsi="Trebuchet MS" w:cs="Trebuchet MS"/>
+          <w:b/>
+          <w:sz w:val="26"/>
+          <w:szCs w:val="26"/>
+        </w:rPr>
+        <w:t>not sell</w:t>
+      </w:r>
+      <w:r>
+        <w:rPr>
+          <w:rFonts w:ascii="Trebuchet MS" w:eastAsia="Trebuchet MS" w:hAnsi="Trebuchet MS" w:cs="Trebuchet MS"/>
+          <w:color w:val="666666"/>
+          <w:sz w:val="26"/>
+          <w:szCs w:val="26"/>
+        </w:rPr>
+        <w:t xml:space="preserve"> this document.</w:t>
+      </w:r>
     </w:p>
     <w:p/>
     <w:p>
@@ -599,14 +575,7 @@
             <w:color w:val="1155CC"/>
             <w:u w:val="single"/>
           </w:rPr>
-          <w:t>Gameplay (B</w:t>
-        </w:r>
-        <w:r>
-          <w:rPr>
-            <w:color w:val="1155CC"/>
-            <w:u w:val="single"/>
-          </w:rPr>
-          <w:t>rief)</w:t>
+          <w:t>Gameplay (Brief)</w:t>
         </w:r>
       </w:hyperlink>
     </w:p>
@@ -864,16 +833,7 @@
           <w:szCs w:val="26"/>
         </w:rPr>
         <w:tab/>
-        <w:t>- &lt;</w:t>
-      </w:r>
-      <w:r>
-        <w:rPr>
-          <w:rFonts w:ascii="Trebuchet MS" w:eastAsia="Trebuchet MS" w:hAnsi="Trebuchet MS" w:cs="Trebuchet MS"/>
-          <w:color w:val="666666"/>
-          <w:sz w:val="26"/>
-          <w:szCs w:val="26"/>
-        </w:rPr>
-        <w:t>Gameplay Mechanic #3&gt;</w:t>
+        <w:t>- &lt;Gameplay Mechanic #3&gt;</w:t>
       </w:r>
     </w:p>
     <w:p>
@@ -958,16 +918,7 @@
           <w:sz w:val="26"/>
           <w:szCs w:val="26"/>
         </w:rPr>
-        <w:t>- &lt;Monetization Type&gt; (Premium, Paid Alpha/Beta/Final, Ad Dri</w:t>
-      </w:r>
-      <w:r>
-        <w:rPr>
-          <w:rFonts w:ascii="Trebuchet MS" w:eastAsia="Trebuchet MS" w:hAnsi="Trebuchet MS" w:cs="Trebuchet MS"/>
-          <w:color w:val="666666"/>
-          <w:sz w:val="26"/>
-          <w:szCs w:val="26"/>
-        </w:rPr>
-        <w:t>ven, Micro-transactions, Subscription, etc.)</w:t>
+        <w:t>- &lt;Monetization Type&gt; (Premium, Paid Alpha/Beta/Final, Ad Driven, Micro-transactions, Subscription, etc.)</w:t>
       </w:r>
     </w:p>
     <w:p>
@@ -1227,27 +1178,7 @@
           <w:szCs w:val="26"/>
         </w:rPr>
         <w:tab/>
-        <w:t xml:space="preserve">- </w:t>
-      </w:r>
-      <w:proofErr w:type="gramStart"/>
-      <w:r>
-        <w:rPr>
-          <w:rFonts w:ascii="Trebuchet MS" w:eastAsia="Trebuchet MS" w:hAnsi="Trebuchet MS" w:cs="Trebuchet MS"/>
-          <w:color w:val="666666"/>
-          <w:sz w:val="26"/>
-          <w:szCs w:val="26"/>
-        </w:rPr>
-        <w:t>etc</w:t>
-      </w:r>
-      <w:proofErr w:type="gramEnd"/>
-      <w:r>
-        <w:rPr>
-          <w:rFonts w:ascii="Trebuchet MS" w:eastAsia="Trebuchet MS" w:hAnsi="Trebuchet MS" w:cs="Trebuchet MS"/>
-          <w:color w:val="666666"/>
-          <w:sz w:val="26"/>
-          <w:szCs w:val="26"/>
-        </w:rPr>
-        <w:t xml:space="preserve">. </w:t>
+        <w:t xml:space="preserve">- etc. </w:t>
       </w:r>
     </w:p>
     <w:p>
@@ -1275,16 +1206,7 @@
           <w:sz w:val="26"/>
           <w:szCs w:val="26"/>
         </w:rPr>
-        <w:t>- &lt;</w:t>
-      </w:r>
-      <w:r>
-        <w:rPr>
-          <w:rFonts w:ascii="Trebuchet MS" w:eastAsia="Trebuchet MS" w:hAnsi="Trebuchet MS" w:cs="Trebuchet MS"/>
-          <w:color w:val="666666"/>
-          <w:sz w:val="26"/>
-          <w:szCs w:val="26"/>
-        </w:rPr>
-        <w:t>Marketing Team&gt;</w:t>
+        <w:t>- &lt;Marketing Team&gt;</w:t>
       </w:r>
     </w:p>
     <w:p>
@@ -1516,27 +1438,7 @@
           <w:sz w:val="26"/>
           <w:szCs w:val="26"/>
         </w:rPr>
-        <w:t>- /</w:t>
-      </w:r>
-      <w:proofErr w:type="gramStart"/>
-      <w:r>
-        <w:rPr>
-          <w:rFonts w:ascii="Trebuchet MS" w:eastAsia="Trebuchet MS" w:hAnsi="Trebuchet MS" w:cs="Trebuchet MS"/>
-          <w:color w:val="666666"/>
-          <w:sz w:val="26"/>
-          <w:szCs w:val="26"/>
-        </w:rPr>
-        <w:t>Explain</w:t>
-      </w:r>
-      <w:proofErr w:type="gramEnd"/>
-      <w:r>
-        <w:rPr>
-          <w:rFonts w:ascii="Trebuchet MS" w:eastAsia="Trebuchet MS" w:hAnsi="Trebuchet MS" w:cs="Trebuchet MS"/>
-          <w:color w:val="666666"/>
-          <w:sz w:val="26"/>
-          <w:szCs w:val="26"/>
-        </w:rPr>
-        <w:t xml:space="preserve"> why this is an influence in 1 Paragraph or less/</w:t>
+        <w:t>- /Explain why this is an influence in 1 Paragraph or less/</w:t>
       </w:r>
     </w:p>
     <w:p>
@@ -1593,16 +1495,7 @@
           <w:szCs w:val="26"/>
         </w:rPr>
         <w:tab/>
-        <w:t>- /Explain Why</w:t>
-      </w:r>
-      <w:r>
-        <w:rPr>
-          <w:rFonts w:ascii="Trebuchet MS" w:eastAsia="Trebuchet MS" w:hAnsi="Trebuchet MS" w:cs="Trebuchet MS"/>
-          <w:color w:val="666666"/>
-          <w:sz w:val="26"/>
-          <w:szCs w:val="26"/>
-        </w:rPr>
-        <w:t xml:space="preserve"> in 1 Paragraph or less/</w:t>
+        <w:t>- /Explain Why in 1 Paragraph or less/</w:t>
       </w:r>
     </w:p>
     <w:p>
@@ -1616,27 +1509,7 @@
           <w:sz w:val="26"/>
           <w:szCs w:val="26"/>
         </w:rPr>
-        <w:t>- /</w:t>
-      </w:r>
-      <w:proofErr w:type="gramStart"/>
-      <w:r>
-        <w:rPr>
-          <w:rFonts w:ascii="Trebuchet MS" w:eastAsia="Trebuchet MS" w:hAnsi="Trebuchet MS" w:cs="Trebuchet MS"/>
-          <w:color w:val="666666"/>
-          <w:sz w:val="26"/>
-          <w:szCs w:val="26"/>
-        </w:rPr>
-        <w:t>Explain</w:t>
-      </w:r>
-      <w:proofErr w:type="gramEnd"/>
-      <w:r>
-        <w:rPr>
-          <w:rFonts w:ascii="Trebuchet MS" w:eastAsia="Trebuchet MS" w:hAnsi="Trebuchet MS" w:cs="Trebuchet MS"/>
-          <w:color w:val="666666"/>
-          <w:sz w:val="26"/>
-          <w:szCs w:val="26"/>
-        </w:rPr>
-        <w:t xml:space="preserve"> why this is an influence in 1 Paragraph or less/</w:t>
+        <w:t>- /Explain why this is an influence in 1 Paragraph or less/</w:t>
       </w:r>
     </w:p>
     <w:p>
@@ -1686,27 +1559,7 @@
           <w:sz w:val="26"/>
           <w:szCs w:val="26"/>
         </w:rPr>
-        <w:t>- /</w:t>
-      </w:r>
-      <w:proofErr w:type="gramStart"/>
-      <w:r>
-        <w:rPr>
-          <w:rFonts w:ascii="Trebuchet MS" w:eastAsia="Trebuchet MS" w:hAnsi="Trebuchet MS" w:cs="Trebuchet MS"/>
-          <w:color w:val="666666"/>
-          <w:sz w:val="26"/>
-          <w:szCs w:val="26"/>
-        </w:rPr>
-        <w:t>Explain</w:t>
-      </w:r>
-      <w:proofErr w:type="gramEnd"/>
-      <w:r>
-        <w:rPr>
-          <w:rFonts w:ascii="Trebuchet MS" w:eastAsia="Trebuchet MS" w:hAnsi="Trebuchet MS" w:cs="Trebuchet MS"/>
-          <w:color w:val="666666"/>
-          <w:sz w:val="26"/>
-          <w:szCs w:val="26"/>
-        </w:rPr>
-        <w:t xml:space="preserve"> why this is an influence in 1 Paragraph or less/</w:t>
+        <w:t>- /Explain why this is an influence in 1 Paragraph or less/</w:t>
       </w:r>
     </w:p>
     <w:p>
@@ -1742,16 +1595,7 @@
           <w:szCs w:val="26"/>
         </w:rPr>
         <w:tab/>
-        <w:t>- &lt;Medium&gt; (Te</w:t>
-      </w:r>
-      <w:r>
-        <w:rPr>
-          <w:rFonts w:ascii="Trebuchet MS" w:eastAsia="Trebuchet MS" w:hAnsi="Trebuchet MS" w:cs="Trebuchet MS"/>
-          <w:color w:val="666666"/>
-          <w:sz w:val="26"/>
-          <w:szCs w:val="26"/>
-        </w:rPr>
-        <w:t>levision, Games, Literature, Movies, etc.)</w:t>
+        <w:t>- &lt;Medium&gt; (Television, Games, Literature, Movies, etc.)</w:t>
       </w:r>
     </w:p>
     <w:p>
@@ -1786,27 +1630,7 @@
           <w:sz w:val="26"/>
           <w:szCs w:val="26"/>
         </w:rPr>
-        <w:t>- /</w:t>
-      </w:r>
-      <w:proofErr w:type="gramStart"/>
-      <w:r>
-        <w:rPr>
-          <w:rFonts w:ascii="Trebuchet MS" w:eastAsia="Trebuchet MS" w:hAnsi="Trebuchet MS" w:cs="Trebuchet MS"/>
-          <w:color w:val="666666"/>
-          <w:sz w:val="26"/>
-          <w:szCs w:val="26"/>
-        </w:rPr>
-        <w:t>Explain</w:t>
-      </w:r>
-      <w:proofErr w:type="gramEnd"/>
-      <w:r>
-        <w:rPr>
-          <w:rFonts w:ascii="Trebuchet MS" w:eastAsia="Trebuchet MS" w:hAnsi="Trebuchet MS" w:cs="Trebuchet MS"/>
-          <w:color w:val="666666"/>
-          <w:sz w:val="26"/>
-          <w:szCs w:val="26"/>
-        </w:rPr>
-        <w:t xml:space="preserve"> why this is an influence in 1 Paragraph or less/</w:t>
+        <w:t>- /Explain why this is an influence in 1 Paragraph or less/</w:t>
       </w:r>
     </w:p>
     <w:p/>
@@ -1840,49 +1664,7 @@
           <w:sz w:val="26"/>
           <w:szCs w:val="26"/>
         </w:rPr>
-        <w:t xml:space="preserve">Pretend that </w:t>
-      </w:r>
-      <w:proofErr w:type="spellStart"/>
-      <w:r>
-        <w:rPr>
-          <w:rFonts w:ascii="Trebuchet MS" w:eastAsia="Trebuchet MS" w:hAnsi="Trebuchet MS" w:cs="Trebuchet MS"/>
-          <w:color w:val="666666"/>
-          <w:sz w:val="26"/>
-          <w:szCs w:val="26"/>
-        </w:rPr>
-        <w:t>your</w:t>
-      </w:r>
-      <w:proofErr w:type="spellEnd"/>
-      <w:r>
-        <w:rPr>
-          <w:rFonts w:ascii="Trebuchet MS" w:eastAsia="Trebuchet MS" w:hAnsi="Trebuchet MS" w:cs="Trebuchet MS"/>
-          <w:color w:val="666666"/>
-          <w:sz w:val="26"/>
-          <w:szCs w:val="26"/>
-        </w:rPr>
-        <w:t xml:space="preserve"> were pitching your game to </w:t>
-      </w:r>
-      <w:proofErr w:type="spellStart"/>
-      <w:proofErr w:type="gramStart"/>
-      <w:r>
-        <w:rPr>
-          <w:rFonts w:ascii="Trebuchet MS" w:eastAsia="Trebuchet MS" w:hAnsi="Trebuchet MS" w:cs="Trebuchet MS"/>
-          <w:color w:val="666666"/>
-          <w:sz w:val="26"/>
-          <w:szCs w:val="26"/>
-        </w:rPr>
-        <w:t>a</w:t>
-      </w:r>
-      <w:proofErr w:type="spellEnd"/>
-      <w:proofErr w:type="gramEnd"/>
-      <w:r>
-        <w:rPr>
-          <w:rFonts w:ascii="Trebuchet MS" w:eastAsia="Trebuchet MS" w:hAnsi="Trebuchet MS" w:cs="Trebuchet MS"/>
-          <w:color w:val="666666"/>
-          <w:sz w:val="26"/>
-          <w:szCs w:val="26"/>
-        </w:rPr>
-        <w:t xml:space="preserve"> executive going to the elevator. You have less than 60 Seconds.</w:t>
+        <w:t>Pretend that your were pitching your game to a executive going to the elevator. You have less than 60 Seconds.</w:t>
       </w:r>
     </w:p>
     <w:p/>
@@ -1951,16 +1733,7 @@
           <w:sz w:val="26"/>
           <w:szCs w:val="26"/>
         </w:rPr>
-        <w:t xml:space="preserve">&lt;Four Paragraphs </w:t>
-      </w:r>
-      <w:r>
-        <w:rPr>
-          <w:rFonts w:ascii="Trebuchet MS" w:eastAsia="Trebuchet MS" w:hAnsi="Trebuchet MS" w:cs="Trebuchet MS"/>
-          <w:color w:val="666666"/>
-          <w:sz w:val="26"/>
-          <w:szCs w:val="26"/>
-        </w:rPr>
-        <w:t>or more If needs be&gt;</w:t>
+        <w:t>&lt;Four Paragraphs or more If needs be&gt;</w:t>
       </w:r>
     </w:p>
     <w:p>
@@ -2124,16 +1897,7 @@
           <w:szCs w:val="26"/>
         </w:rPr>
         <w:tab/>
-        <w:t>- &lt;</w:t>
-      </w:r>
-      <w:r>
-        <w:rPr>
-          <w:rFonts w:ascii="Trebuchet MS" w:eastAsia="Trebuchet MS" w:hAnsi="Trebuchet MS" w:cs="Trebuchet MS"/>
-          <w:color w:val="666666"/>
-          <w:sz w:val="26"/>
-          <w:szCs w:val="26"/>
-        </w:rPr>
-        <w:t>Details&gt;</w:t>
+        <w:t>- &lt;Details&gt;</w:t>
       </w:r>
     </w:p>
     <w:p>
@@ -2346,13 +2110,7 @@
           <w:color w:val="000000"/>
         </w:rPr>
         <w:tab/>
-        <w:t>- &lt;Core Gam</w:t>
-      </w:r>
-      <w:r>
-        <w:rPr>
-          <w:color w:val="000000"/>
-        </w:rPr>
-        <w:t>eplay Mechanic #3&gt;</w:t>
+        <w:t>- &lt;Core Gameplay Mechanic #3&gt;</w:t>
       </w:r>
     </w:p>
     <w:p>
@@ -2571,16 +2329,7 @@
           <w:szCs w:val="26"/>
         </w:rPr>
         <w:tab/>
-        <w:t>/Describe in 2 Paragrap</w:t>
-      </w:r>
-      <w:r>
-        <w:rPr>
-          <w:rFonts w:ascii="Trebuchet MS" w:eastAsia="Trebuchet MS" w:hAnsi="Trebuchet MS" w:cs="Trebuchet MS"/>
-          <w:color w:val="666666"/>
-          <w:sz w:val="26"/>
-          <w:szCs w:val="26"/>
-        </w:rPr>
-        <w:t>hs or less/</w:t>
+        <w:t>/Describe in 2 Paragraphs or less/</w:t>
       </w:r>
     </w:p>
     <w:p/>
@@ -2631,27 +2380,7 @@
           <w:sz w:val="26"/>
           <w:szCs w:val="26"/>
         </w:rPr>
-        <w:t>&lt;The Summary or TL</w:t>
-      </w:r>
-      <w:proofErr w:type="gramStart"/>
-      <w:r>
-        <w:rPr>
-          <w:rFonts w:ascii="Trebuchet MS" w:eastAsia="Trebuchet MS" w:hAnsi="Trebuchet MS" w:cs="Trebuchet MS"/>
-          <w:color w:val="666666"/>
-          <w:sz w:val="26"/>
-          <w:szCs w:val="26"/>
-        </w:rPr>
-        <w:t>;DR</w:t>
-      </w:r>
-      <w:proofErr w:type="gramEnd"/>
-      <w:r>
-        <w:rPr>
-          <w:rFonts w:ascii="Trebuchet MS" w:eastAsia="Trebuchet MS" w:hAnsi="Trebuchet MS" w:cs="Trebuchet MS"/>
-          <w:color w:val="666666"/>
-          <w:sz w:val="26"/>
-          <w:szCs w:val="26"/>
-        </w:rPr>
-        <w:t xml:space="preserve"> version of below&gt;</w:t>
+        <w:t>&lt;The Summary or TL;DR version of below&gt;</w:t>
       </w:r>
     </w:p>
     <w:p>
@@ -2722,16 +2451,7 @@
           <w:sz w:val="26"/>
           <w:szCs w:val="26"/>
         </w:rPr>
-        <w:t>&lt;</w:t>
-      </w:r>
-      <w:r>
-        <w:rPr>
-          <w:rFonts w:ascii="Trebuchet MS" w:eastAsia="Trebuchet MS" w:hAnsi="Trebuchet MS" w:cs="Trebuchet MS"/>
-          <w:color w:val="666666"/>
-          <w:sz w:val="26"/>
-          <w:szCs w:val="26"/>
-        </w:rPr>
-        <w:t>The Summary version of below&gt;</w:t>
+        <w:t>&lt;The Summary version of below&gt;</w:t>
       </w:r>
     </w:p>
     <w:p>
@@ -2869,32 +2589,7 @@
           <w:szCs w:val="26"/>
         </w:rPr>
         <w:tab/>
-      </w:r>
-      <w:r>
-        <w:rPr>
-          <w:rFonts w:ascii="Trebuchet MS" w:eastAsia="Trebuchet MS" w:hAnsi="Trebuchet MS" w:cs="Trebuchet MS"/>
-          <w:sz w:val="26"/>
-          <w:szCs w:val="26"/>
-        </w:rPr>
-        <w:t xml:space="preserve">- </w:t>
-      </w:r>
-      <w:proofErr w:type="spellStart"/>
-      <w:r>
-        <w:rPr>
-          <w:rFonts w:ascii="Trebuchet MS" w:eastAsia="Trebuchet MS" w:hAnsi="Trebuchet MS" w:cs="Trebuchet MS"/>
-          <w:sz w:val="26"/>
-          <w:szCs w:val="26"/>
-        </w:rPr>
-        <w:t>Heightmap</w:t>
-      </w:r>
-      <w:proofErr w:type="spellEnd"/>
-      <w:r>
-        <w:rPr>
-          <w:rFonts w:ascii="Trebuchet MS" w:eastAsia="Trebuchet MS" w:hAnsi="Trebuchet MS" w:cs="Trebuchet MS"/>
-          <w:sz w:val="26"/>
-          <w:szCs w:val="26"/>
-        </w:rPr>
-        <w:t xml:space="preserve"> data (If applicable)</w:t>
+        <w:t>- Heightmap data (If applicable)</w:t>
       </w:r>
     </w:p>
     <w:p>
@@ -3038,27 +2733,7 @@
           <w:szCs w:val="26"/>
         </w:rPr>
         <w:tab/>
-        <w:t xml:space="preserve">- </w:t>
-      </w:r>
-      <w:proofErr w:type="gramStart"/>
-      <w:r>
-        <w:rPr>
-          <w:rFonts w:ascii="Trebuchet MS" w:eastAsia="Trebuchet MS" w:hAnsi="Trebuchet MS" w:cs="Trebuchet MS"/>
-          <w:color w:val="666666"/>
-          <w:sz w:val="26"/>
-          <w:szCs w:val="26"/>
-        </w:rPr>
-        <w:t>etc</w:t>
-      </w:r>
-      <w:proofErr w:type="gramEnd"/>
-      <w:r>
-        <w:rPr>
-          <w:rFonts w:ascii="Trebuchet MS" w:eastAsia="Trebuchet MS" w:hAnsi="Trebuchet MS" w:cs="Trebuchet MS"/>
-          <w:color w:val="666666"/>
-          <w:sz w:val="26"/>
-          <w:szCs w:val="26"/>
-        </w:rPr>
-        <w:t>.</w:t>
+        <w:t>- etc.</w:t>
       </w:r>
     </w:p>
     <w:p>
@@ -3132,14 +2807,6 @@
           <w:szCs w:val="26"/>
         </w:rPr>
         <w:tab/>
-      </w:r>
-      <w:r>
-        <w:rPr>
-          <w:rFonts w:ascii="Trebuchet MS" w:eastAsia="Trebuchet MS" w:hAnsi="Trebuchet MS" w:cs="Trebuchet MS"/>
-          <w:color w:val="666666"/>
-          <w:sz w:val="26"/>
-          <w:szCs w:val="26"/>
-        </w:rPr>
         <w:t>- Example #3</w:t>
       </w:r>
     </w:p>
@@ -3161,27 +2828,7 @@
           <w:szCs w:val="26"/>
         </w:rPr>
         <w:tab/>
-        <w:t xml:space="preserve">- </w:t>
-      </w:r>
-      <w:proofErr w:type="gramStart"/>
-      <w:r>
-        <w:rPr>
-          <w:rFonts w:ascii="Trebuchet MS" w:eastAsia="Trebuchet MS" w:hAnsi="Trebuchet MS" w:cs="Trebuchet MS"/>
-          <w:color w:val="666666"/>
-          <w:sz w:val="26"/>
-          <w:szCs w:val="26"/>
-        </w:rPr>
-        <w:t>etc</w:t>
-      </w:r>
-      <w:proofErr w:type="gramEnd"/>
-      <w:r>
-        <w:rPr>
-          <w:rFonts w:ascii="Trebuchet MS" w:eastAsia="Trebuchet MS" w:hAnsi="Trebuchet MS" w:cs="Trebuchet MS"/>
-          <w:color w:val="666666"/>
-          <w:sz w:val="26"/>
-          <w:szCs w:val="26"/>
-        </w:rPr>
-        <w:t>.</w:t>
+        <w:t>- etc.</w:t>
       </w:r>
     </w:p>
     <w:p>
@@ -3342,27 +2989,7 @@
           <w:szCs w:val="26"/>
         </w:rPr>
         <w:tab/>
-        <w:t xml:space="preserve">- </w:t>
-      </w:r>
-      <w:proofErr w:type="gramStart"/>
-      <w:r>
-        <w:rPr>
-          <w:rFonts w:ascii="Trebuchet MS" w:eastAsia="Trebuchet MS" w:hAnsi="Trebuchet MS" w:cs="Trebuchet MS"/>
-          <w:color w:val="666666"/>
-          <w:sz w:val="26"/>
-          <w:szCs w:val="26"/>
-        </w:rPr>
-        <w:t>etc</w:t>
-      </w:r>
-      <w:proofErr w:type="gramEnd"/>
-      <w:r>
-        <w:rPr>
-          <w:rFonts w:ascii="Trebuchet MS" w:eastAsia="Trebuchet MS" w:hAnsi="Trebuchet MS" w:cs="Trebuchet MS"/>
-          <w:color w:val="666666"/>
-          <w:sz w:val="26"/>
-          <w:szCs w:val="26"/>
-        </w:rPr>
-        <w:t>.</w:t>
+        <w:t>- etc.</w:t>
       </w:r>
     </w:p>
     <w:p>
@@ -3501,27 +3128,7 @@
           <w:szCs w:val="26"/>
         </w:rPr>
         <w:tab/>
-        <w:t xml:space="preserve">- </w:t>
-      </w:r>
-      <w:proofErr w:type="gramStart"/>
-      <w:r>
-        <w:rPr>
-          <w:rFonts w:ascii="Trebuchet MS" w:eastAsia="Trebuchet MS" w:hAnsi="Trebuchet MS" w:cs="Trebuchet MS"/>
-          <w:color w:val="666666"/>
-          <w:sz w:val="26"/>
-          <w:szCs w:val="26"/>
-        </w:rPr>
-        <w:t>etc</w:t>
-      </w:r>
-      <w:proofErr w:type="gramEnd"/>
-      <w:r>
-        <w:rPr>
-          <w:rFonts w:ascii="Trebuchet MS" w:eastAsia="Trebuchet MS" w:hAnsi="Trebuchet MS" w:cs="Trebuchet MS"/>
-          <w:color w:val="666666"/>
-          <w:sz w:val="26"/>
-          <w:szCs w:val="26"/>
-        </w:rPr>
-        <w:t>.</w:t>
+        <w:t>- etc.</w:t>
       </w:r>
     </w:p>
     <w:p/>
@@ -3617,14 +3224,6 @@
           <w:szCs w:val="26"/>
         </w:rPr>
         <w:tab/>
-      </w:r>
-      <w:r>
-        <w:rPr>
-          <w:rFonts w:ascii="Trebuchet MS" w:eastAsia="Trebuchet MS" w:hAnsi="Trebuchet MS" w:cs="Trebuchet MS"/>
-          <w:color w:val="666666"/>
-          <w:sz w:val="26"/>
-          <w:szCs w:val="26"/>
-        </w:rPr>
         <w:t>- Example 2</w:t>
       </w:r>
     </w:p>
@@ -3639,27 +3238,7 @@
           <w:sz w:val="26"/>
           <w:szCs w:val="26"/>
         </w:rPr>
-        <w:t xml:space="preserve">- </w:t>
-      </w:r>
-      <w:proofErr w:type="gramStart"/>
-      <w:r>
-        <w:rPr>
-          <w:rFonts w:ascii="Trebuchet MS" w:eastAsia="Trebuchet MS" w:hAnsi="Trebuchet MS" w:cs="Trebuchet MS"/>
-          <w:color w:val="666666"/>
-          <w:sz w:val="26"/>
-          <w:szCs w:val="26"/>
-        </w:rPr>
-        <w:t>etc</w:t>
-      </w:r>
-      <w:proofErr w:type="gramEnd"/>
-      <w:r>
-        <w:rPr>
-          <w:rFonts w:ascii="Trebuchet MS" w:eastAsia="Trebuchet MS" w:hAnsi="Trebuchet MS" w:cs="Trebuchet MS"/>
-          <w:color w:val="666666"/>
-          <w:sz w:val="26"/>
-          <w:szCs w:val="26"/>
-        </w:rPr>
-        <w:t xml:space="preserve">. </w:t>
+        <w:t xml:space="preserve">- etc. </w:t>
       </w:r>
     </w:p>
     <w:p>
@@ -3736,27 +3315,7 @@
           <w:sz w:val="26"/>
           <w:szCs w:val="26"/>
         </w:rPr>
-        <w:t xml:space="preserve">- </w:t>
-      </w:r>
-      <w:proofErr w:type="gramStart"/>
-      <w:r>
-        <w:rPr>
-          <w:rFonts w:ascii="Trebuchet MS" w:eastAsia="Trebuchet MS" w:hAnsi="Trebuchet MS" w:cs="Trebuchet MS"/>
-          <w:color w:val="666666"/>
-          <w:sz w:val="26"/>
-          <w:szCs w:val="26"/>
-        </w:rPr>
-        <w:t>etc</w:t>
-      </w:r>
-      <w:proofErr w:type="gramEnd"/>
-      <w:r>
-        <w:rPr>
-          <w:rFonts w:ascii="Trebuchet MS" w:eastAsia="Trebuchet MS" w:hAnsi="Trebuchet MS" w:cs="Trebuchet MS"/>
-          <w:color w:val="666666"/>
-          <w:sz w:val="26"/>
-          <w:szCs w:val="26"/>
-        </w:rPr>
-        <w:t>.</w:t>
+        <w:t>- etc.</w:t>
       </w:r>
     </w:p>
     <w:p>
@@ -3865,27 +3424,7 @@
           <w:szCs w:val="26"/>
         </w:rPr>
         <w:tab/>
-        <w:t xml:space="preserve">- </w:t>
-      </w:r>
-      <w:proofErr w:type="gramStart"/>
-      <w:r>
-        <w:rPr>
-          <w:rFonts w:ascii="Trebuchet MS" w:eastAsia="Trebuchet MS" w:hAnsi="Trebuchet MS" w:cs="Trebuchet MS"/>
-          <w:color w:val="666666"/>
-          <w:sz w:val="26"/>
-          <w:szCs w:val="26"/>
-        </w:rPr>
-        <w:t>etc</w:t>
-      </w:r>
-      <w:proofErr w:type="gramEnd"/>
-      <w:r>
-        <w:rPr>
-          <w:rFonts w:ascii="Trebuchet MS" w:eastAsia="Trebuchet MS" w:hAnsi="Trebuchet MS" w:cs="Trebuchet MS"/>
-          <w:color w:val="666666"/>
-          <w:sz w:val="26"/>
-          <w:szCs w:val="26"/>
-        </w:rPr>
-        <w:t>.</w:t>
+        <w:t>- etc.</w:t>
       </w:r>
     </w:p>
     <w:p/>
@@ -3919,15 +3458,7 @@
           <w:szCs w:val="26"/>
         </w:rPr>
         <w:tab/>
-        <w:t>- Ambient Scrip</w:t>
-      </w:r>
-      <w:r>
-        <w:rPr>
-          <w:rFonts w:ascii="Trebuchet MS" w:eastAsia="Trebuchet MS" w:hAnsi="Trebuchet MS" w:cs="Trebuchet MS"/>
-          <w:sz w:val="26"/>
-          <w:szCs w:val="26"/>
-        </w:rPr>
-        <w:t>ts (Runs in the background)</w:t>
+        <w:t>- Ambient Scripts (Runs in the background)</w:t>
       </w:r>
     </w:p>
     <w:p>
@@ -3985,27 +3516,7 @@
           <w:szCs w:val="26"/>
         </w:rPr>
         <w:tab/>
-        <w:t xml:space="preserve">- </w:t>
-      </w:r>
-      <w:proofErr w:type="gramStart"/>
-      <w:r>
-        <w:rPr>
-          <w:rFonts w:ascii="Trebuchet MS" w:eastAsia="Trebuchet MS" w:hAnsi="Trebuchet MS" w:cs="Trebuchet MS"/>
-          <w:color w:val="666666"/>
-          <w:sz w:val="26"/>
-          <w:szCs w:val="26"/>
-        </w:rPr>
-        <w:t>etc</w:t>
-      </w:r>
-      <w:proofErr w:type="gramEnd"/>
-      <w:r>
-        <w:rPr>
-          <w:rFonts w:ascii="Trebuchet MS" w:eastAsia="Trebuchet MS" w:hAnsi="Trebuchet MS" w:cs="Trebuchet MS"/>
-          <w:color w:val="666666"/>
-          <w:sz w:val="26"/>
-          <w:szCs w:val="26"/>
-        </w:rPr>
-        <w:t>.</w:t>
+        <w:t>- etc.</w:t>
       </w:r>
     </w:p>
     <w:p>
@@ -4069,27 +3580,7 @@
           <w:szCs w:val="26"/>
         </w:rPr>
         <w:tab/>
-        <w:t xml:space="preserve">- </w:t>
-      </w:r>
-      <w:proofErr w:type="gramStart"/>
-      <w:r>
-        <w:rPr>
-          <w:rFonts w:ascii="Trebuchet MS" w:eastAsia="Trebuchet MS" w:hAnsi="Trebuchet MS" w:cs="Trebuchet MS"/>
-          <w:color w:val="666666"/>
-          <w:sz w:val="26"/>
-          <w:szCs w:val="26"/>
-        </w:rPr>
-        <w:t>etc</w:t>
-      </w:r>
-      <w:proofErr w:type="gramEnd"/>
-      <w:r>
-        <w:rPr>
-          <w:rFonts w:ascii="Trebuchet MS" w:eastAsia="Trebuchet MS" w:hAnsi="Trebuchet MS" w:cs="Trebuchet MS"/>
-          <w:color w:val="666666"/>
-          <w:sz w:val="26"/>
-          <w:szCs w:val="26"/>
-        </w:rPr>
-        <w:t>.</w:t>
+        <w:t>- etc.</w:t>
       </w:r>
     </w:p>
     <w:p>
@@ -4147,27 +3638,7 @@
           <w:sz w:val="26"/>
           <w:szCs w:val="26"/>
         </w:rPr>
-        <w:t xml:space="preserve">- </w:t>
-      </w:r>
-      <w:proofErr w:type="gramStart"/>
-      <w:r>
-        <w:rPr>
-          <w:rFonts w:ascii="Trebuchet MS" w:eastAsia="Trebuchet MS" w:hAnsi="Trebuchet MS" w:cs="Trebuchet MS"/>
-          <w:color w:val="666666"/>
-          <w:sz w:val="26"/>
-          <w:szCs w:val="26"/>
-        </w:rPr>
-        <w:t>etc</w:t>
-      </w:r>
-      <w:proofErr w:type="gramEnd"/>
-      <w:r>
-        <w:rPr>
-          <w:rFonts w:ascii="Trebuchet MS" w:eastAsia="Trebuchet MS" w:hAnsi="Trebuchet MS" w:cs="Trebuchet MS"/>
-          <w:color w:val="666666"/>
-          <w:sz w:val="26"/>
-          <w:szCs w:val="26"/>
-        </w:rPr>
-        <w:t>.</w:t>
+        <w:t>- etc.</w:t>
       </w:r>
     </w:p>
     <w:p>
@@ -4246,27 +3717,7 @@
           <w:szCs w:val="26"/>
         </w:rPr>
         <w:tab/>
-        <w:t xml:space="preserve">- </w:t>
-      </w:r>
-      <w:proofErr w:type="gramStart"/>
-      <w:r>
-        <w:rPr>
-          <w:rFonts w:ascii="Trebuchet MS" w:eastAsia="Trebuchet MS" w:hAnsi="Trebuchet MS" w:cs="Trebuchet MS"/>
-          <w:color w:val="666666"/>
-          <w:sz w:val="26"/>
-          <w:szCs w:val="26"/>
-        </w:rPr>
-        <w:t>etc</w:t>
-      </w:r>
-      <w:proofErr w:type="gramEnd"/>
-      <w:r>
-        <w:rPr>
-          <w:rFonts w:ascii="Trebuchet MS" w:eastAsia="Trebuchet MS" w:hAnsi="Trebuchet MS" w:cs="Trebuchet MS"/>
-          <w:color w:val="666666"/>
-          <w:sz w:val="26"/>
-          <w:szCs w:val="26"/>
-        </w:rPr>
-        <w:t>.</w:t>
+        <w:t>- etc.</w:t>
       </w:r>
     </w:p>
     <w:p/>
@@ -4304,8 +3755,6 @@
       </w:r>
       <w:r>
         <w:tab/>
-      </w:r>
-      <w:r>
         <w:t>- Time Scale</w:t>
       </w:r>
     </w:p>
@@ -4708,14 +4157,6 @@
           <w:szCs w:val="26"/>
         </w:rPr>
         <w:tab/>
-      </w:r>
-      <w:r>
-        <w:rPr>
-          <w:rFonts w:ascii="Trebuchet MS" w:eastAsia="Trebuchet MS" w:hAnsi="Trebuchet MS" w:cs="Trebuchet MS"/>
-          <w:color w:val="666666"/>
-          <w:sz w:val="26"/>
-          <w:szCs w:val="26"/>
-        </w:rPr>
         <w:t>- Milestone 2</w:t>
       </w:r>
     </w:p>
@@ -4751,7 +4192,7 @@
     </w:p>
     <w:p/>
     <w:sectPr>
-      <w:footerReference w:type="default" r:id="rId6"/>
+      <w:footerReference w:type="default" r:id="rId7"/>
       <w:pgSz w:w="12240" w:h="15840"/>
       <w:pgMar w:top="1440" w:right="1440" w:bottom="1440" w:left="1440" w:header="720" w:footer="720" w:gutter="0"/>
       <w:pgNumType w:start="1"/>
@@ -4805,7 +4246,7 @@
       <w:rPr>
         <w:noProof/>
       </w:rPr>
-      <w:t>11</w:t>
+      <w:t>13</w:t>
     </w:r>
     <w:r>
       <w:fldChar w:fldCharType="end"/>

</xml_diff>